<commit_message>
Añadida la firma al responsibility statement
</commit_message>
<xml_diff>
--- a/D01/Responsibility statements-converted.docx
+++ b/D01/Responsibility statements-converted.docx
@@ -283,6 +283,7 @@
         <w:spacing w:before="1"/>
         <w:rPr>
           <w:sz w:val="18"/>
+          <w:lang w:val="es-ES"/>
         </w:rPr>
       </w:pPr>
       <w:r>
@@ -295,20 +296,23 @@
       <w:r>
         <w:rPr>
           <w:sz w:val="18"/>
+          <w:lang w:val="es-ES"/>
         </w:rPr>
         <w:t xml:space="preserve">       Sevilla, 15 </w:t>
       </w:r>
-      <w:proofErr w:type="spellStart"/>
+      <w:proofErr w:type="gramStart"/>
       <w:r>
         <w:rPr>
           <w:sz w:val="18"/>
+          <w:lang w:val="es-ES"/>
         </w:rPr>
         <w:t>Octubre</w:t>
       </w:r>
-      <w:proofErr w:type="spellEnd"/>
+      <w:proofErr w:type="gramEnd"/>
       <w:r>
         <w:rPr>
           <w:sz w:val="18"/>
+          <w:lang w:val="es-ES"/>
         </w:rPr>
         <w:t xml:space="preserve"> 2018</w:t>
       </w:r>
@@ -318,6 +322,9 @@
         <w:pStyle w:val="Textoindependiente"/>
         <w:spacing w:before="34"/>
         <w:ind w:left="140"/>
+        <w:rPr>
+          <w:lang w:val="es-ES"/>
+        </w:rPr>
       </w:pPr>
       <w:r>
         <w:rPr>
@@ -329,7 +336,7 @@
           <w:sz w:val="52"/>
         </w:rPr>
         <w:drawing>
-          <wp:anchor distT="0" distB="0" distL="114300" distR="114300" simplePos="0" relativeHeight="251652096" behindDoc="0" locked="0" layoutInCell="1" allowOverlap="1">
+          <wp:anchor distT="0" distB="0" distL="114300" distR="114300" simplePos="0" relativeHeight="251655680" behindDoc="0" locked="0" layoutInCell="1" allowOverlap="1">
             <wp:simplePos x="0" y="0"/>
             <wp:positionH relativeFrom="column">
               <wp:posOffset>4651375</wp:posOffset>
@@ -400,6 +407,9 @@
         </w:drawing>
       </w:r>
       <w:r>
+        <w:rPr>
+          <w:lang w:val="es-ES"/>
+        </w:rPr>
         <w:t>Place, date</w:t>
       </w:r>
     </w:p>
@@ -408,6 +418,7 @@
         <w:pStyle w:val="Textoindependiente"/>
         <w:rPr>
           <w:sz w:val="20"/>
+          <w:lang w:val="es-ES"/>
         </w:rPr>
       </w:pPr>
       <w:r>
@@ -417,7 +428,7 @@
           <w:lang w:val="es-ES" w:eastAsia="es-ES" w:bidi="ar-SA"/>
         </w:rPr>
         <w:drawing>
-          <wp:anchor distT="0" distB="0" distL="114300" distR="114300" simplePos="0" relativeHeight="251653120" behindDoc="1" locked="0" layoutInCell="1" allowOverlap="1">
+          <wp:anchor distT="0" distB="0" distL="114300" distR="114300" simplePos="0" relativeHeight="251656704" behindDoc="1" locked="0" layoutInCell="1" allowOverlap="1">
             <wp:simplePos x="0" y="0"/>
             <wp:positionH relativeFrom="column">
               <wp:posOffset>1536700</wp:posOffset>
@@ -486,6 +497,7 @@
         <w:pStyle w:val="Textoindependiente"/>
         <w:rPr>
           <w:sz w:val="20"/>
+          <w:lang w:val="es-ES"/>
         </w:rPr>
       </w:pPr>
     </w:p>
@@ -494,6 +506,7 @@
         <w:pStyle w:val="Textoindependiente"/>
         <w:rPr>
           <w:sz w:val="20"/>
+          <w:lang w:val="es-ES"/>
         </w:rPr>
       </w:pPr>
     </w:p>
@@ -504,6 +517,7 @@
         <w:ind w:left="140"/>
         <w:rPr>
           <w:sz w:val="21"/>
+          <w:lang w:val="es-ES"/>
         </w:rPr>
       </w:pPr>
       <w:r>
@@ -523,6 +537,7 @@
       <w:r>
         <w:rPr>
           <w:sz w:val="21"/>
+          <w:lang w:val="es-ES"/>
         </w:rPr>
         <w:t>Calle González, Álvaro                                             García Gallego, Julia</w:t>
       </w:r>
@@ -695,6 +710,66 @@
           <w:sz w:val="20"/>
         </w:rPr>
       </w:pPr>
+      <w:r>
+        <w:rPr>
+          <w:noProof/>
+        </w:rPr>
+        <w:drawing>
+          <wp:anchor distT="0" distB="0" distL="114300" distR="114300" simplePos="0" relativeHeight="251659776" behindDoc="0" locked="0" layoutInCell="1" allowOverlap="1">
+            <wp:simplePos x="0" y="0"/>
+            <wp:positionH relativeFrom="column">
+              <wp:posOffset>4899025</wp:posOffset>
+            </wp:positionH>
+            <wp:positionV relativeFrom="paragraph">
+              <wp:posOffset>101441</wp:posOffset>
+            </wp:positionV>
+            <wp:extent cx="352425" cy="475774"/>
+            <wp:effectExtent l="0" t="0" r="0" b="0"/>
+            <wp:wrapNone/>
+            <wp:docPr id="5" name="Imagen 5"/>
+            <wp:cNvGraphicFramePr>
+              <a:graphicFrameLocks xmlns:a="http://schemas.openxmlformats.org/drawingml/2006/main" noChangeAspect="1"/>
+            </wp:cNvGraphicFramePr>
+            <a:graphic xmlns:a="http://schemas.openxmlformats.org/drawingml/2006/main">
+              <a:graphicData uri="http://schemas.openxmlformats.org/drawingml/2006/picture">
+                <pic:pic xmlns:pic="http://schemas.openxmlformats.org/drawingml/2006/picture">
+                  <pic:nvPicPr>
+                    <pic:cNvPr id="5" name="600pp.png"/>
+                    <pic:cNvPicPr/>
+                  </pic:nvPicPr>
+                  <pic:blipFill>
+                    <a:blip r:embed="rId7" cstate="print">
+                      <a:extLst>
+                        <a:ext uri="{28A0092B-C50C-407E-A947-70E740481C1C}">
+                          <a14:useLocalDpi xmlns:a14="http://schemas.microsoft.com/office/drawing/2010/main" val="0"/>
+                        </a:ext>
+                      </a:extLst>
+                    </a:blip>
+                    <a:stretch>
+                      <a:fillRect/>
+                    </a:stretch>
+                  </pic:blipFill>
+                  <pic:spPr>
+                    <a:xfrm>
+                      <a:off x="0" y="0"/>
+                      <a:ext cx="355287" cy="479637"/>
+                    </a:xfrm>
+                    <a:prstGeom prst="rect">
+                      <a:avLst/>
+                    </a:prstGeom>
+                  </pic:spPr>
+                </pic:pic>
+              </a:graphicData>
+            </a:graphic>
+            <wp14:sizeRelH relativeFrom="margin">
+              <wp14:pctWidth>0</wp14:pctWidth>
+            </wp14:sizeRelH>
+            <wp14:sizeRelV relativeFrom="margin">
+              <wp14:pctHeight>0</wp14:pctHeight>
+            </wp14:sizeRelV>
+          </wp:anchor>
+        </w:drawing>
+      </w:r>
     </w:p>
     <w:p>
       <w:pPr>
@@ -725,7 +800,7 @@
                     <pic:cNvPicPr/>
                   </pic:nvPicPr>
                   <pic:blipFill rotWithShape="1">
-                    <a:blip r:embed="rId7" cstate="print">
+                    <a:blip r:embed="rId8" cstate="print">
                       <a:extLst>
                         <a:ext uri="{28A0092B-C50C-407E-A947-70E740481C1C}">
                           <a14:useLocalDpi xmlns:a14="http://schemas.microsoft.com/office/drawing/2010/main" val="0"/>
@@ -765,9 +840,9 @@
         <w:spacing w:before="11"/>
         <w:rPr>
           <w:sz w:val="21"/>
-        </w:rPr>
-      </w:pPr>
-      <w:bookmarkStart w:id="0" w:name="_GoBack"/>
+          <w:lang w:val="es-ES"/>
+        </w:rPr>
+      </w:pPr>
       <w:r>
         <w:pict>
           <v:line id="_x0000_s1029" style="position:absolute;z-index:-251655168;mso-wrap-distance-left:0;mso-wrap-distance-right:0;mso-position-horizontal-relative:page" from="1in,15.1pt" to="274.65pt,15.1pt" strokeweight=".25292mm">
@@ -775,7 +850,6 @@
           </v:line>
         </w:pict>
       </w:r>
-      <w:bookmarkEnd w:id="0"/>
       <w:r>
         <w:pict>
           <v:line id="_x0000_s1028" style="position:absolute;z-index:-251654144;mso-wrap-distance-left:0;mso-wrap-distance-right:0;mso-position-horizontal-relative:page" from="315.45pt,15.1pt" to="518.05pt,15.1pt" strokeweight=".25292mm">
@@ -786,6 +860,7 @@
       <w:r>
         <w:rPr>
           <w:sz w:val="21"/>
+          <w:lang w:val="es-ES"/>
         </w:rPr>
         <w:t xml:space="preserve">   Jiménez Vega, María                                              </w:t>
       </w:r>
@@ -793,6 +868,7 @@
       <w:r>
         <w:rPr>
           <w:sz w:val="21"/>
+          <w:lang w:val="es-ES"/>
         </w:rPr>
         <w:t>Nolé</w:t>
       </w:r>
@@ -800,32 +876,21 @@
       <w:r>
         <w:rPr>
           <w:sz w:val="21"/>
-        </w:rPr>
-        <w:t xml:space="preserve"> </w:t>
-      </w:r>
-      <w:proofErr w:type="spellStart"/>
+          <w:lang w:val="es-ES"/>
+        </w:rPr>
+        <w:t xml:space="preserve"> Anguita, Antonio</w:t>
+      </w:r>
       <w:r>
         <w:rPr>
           <w:sz w:val="21"/>
-        </w:rPr>
-        <w:t>Anguita</w:t>
-      </w:r>
-      <w:proofErr w:type="spellEnd"/>
+          <w:lang w:val="es-ES"/>
+        </w:rPr>
+        <w:tab/>
+      </w:r>
       <w:r>
         <w:rPr>
           <w:sz w:val="21"/>
-        </w:rPr>
-        <w:t>, Antonio</w:t>
-      </w:r>
-      <w:r>
-        <w:rPr>
-          <w:sz w:val="21"/>
-        </w:rPr>
-        <w:tab/>
-      </w:r>
-      <w:r>
-        <w:rPr>
-          <w:sz w:val="21"/>
+          <w:lang w:val="es-ES"/>
         </w:rPr>
         <w:tab/>
         <w:t xml:space="preserve">                                                                 </w:t>
@@ -1029,7 +1094,7 @@
                     <pic:cNvPicPr/>
                   </pic:nvPicPr>
                   <pic:blipFill>
-                    <a:blip r:embed="rId8" cstate="print">
+                    <a:blip r:embed="rId9" cstate="print">
                       <a:extLst>
                         <a:ext uri="{28A0092B-C50C-407E-A947-70E740481C1C}">
                           <a14:useLocalDpi xmlns:a14="http://schemas.microsoft.com/office/drawing/2010/main" val="0"/>
@@ -1961,7 +2026,6 @@
       <w:r>
         <w:t>[</w:t>
       </w:r>
-      <w:proofErr w:type="gramStart"/>
       <w:r>
         <w:rPr>
           <w:rFonts w:ascii="Segoe UI Symbol" w:hAnsi="Segoe UI Symbol" w:cs="Segoe UI Symbol"/>
@@ -1979,7 +2043,6 @@
       <w:r>
         <w:t>]</w:t>
       </w:r>
-      <w:proofErr w:type="gramEnd"/>
       <w:r>
         <w:rPr>
           <w:spacing w:val="-26"/>
@@ -2140,15 +2203,12 @@
         <w:t xml:space="preserve"> </w:t>
       </w:r>
       <w:r>
-        <w:t xml:space="preserve">require- </w:t>
-      </w:r>
-      <w:proofErr w:type="spellStart"/>
-      <w:r>
-        <w:t>ments</w:t>
-      </w:r>
-      <w:proofErr w:type="spellEnd"/>
-      <w:r>
-        <w:t>,</w:t>
+        <w:t>require</w:t>
+      </w:r>
+      <w:bookmarkStart w:id="0" w:name="_GoBack"/>
+      <w:bookmarkEnd w:id="0"/>
+      <w:r>
+        <w:t>ments,</w:t>
       </w:r>
       <w:r>
         <w:rPr>

</xml_diff>